<commit_message>
Updated journal and moved pie chart labels outside of pie slices
</commit_message>
<xml_diff>
--- a/ProcessBook.docx
+++ b/ProcessBook.docx
@@ -225,32 +225,20 @@
       <w:r>
         <w:t xml:space="preserve">Figure </w:t>
       </w:r>
-      <w:r>
-        <w:fldChar w:fldCharType="begin"/>
-      </w:r>
-      <w:r>
-        <w:instrText xml:space="preserve"> SEQ Figure \* ARABIC </w:instrText>
-      </w:r>
-      <w:r>
-        <w:fldChar w:fldCharType="separate"/>
-      </w:r>
-      <w:r>
-        <w:rPr>
-          <w:noProof/>
-        </w:rPr>
-        <w:t>1</w:t>
-      </w:r>
-      <w:r>
-        <w:fldChar w:fldCharType="end"/>
-      </w:r>
+      <w:fldSimple w:instr=" SEQ Figure \* ARABIC ">
+        <w:r>
+          <w:rPr>
+            <w:noProof/>
+          </w:rPr>
+          <w:t>1</w:t>
+        </w:r>
+      </w:fldSimple>
       <w:r>
         <w:t xml:space="preserve">: Bar </w:t>
       </w:r>
       <w:r>
         <w:t>graphs</w:t>
       </w:r>
-      <w:bookmarkStart w:id="0" w:name="_GoBack"/>
-      <w:bookmarkEnd w:id="0"/>
       <w:r>
         <w:t xml:space="preserve"> and pie charts?</w:t>
       </w:r>
@@ -521,24 +509,14 @@
       <w:r>
         <w:t xml:space="preserve">Figure </w:t>
       </w:r>
-      <w:r>
-        <w:fldChar w:fldCharType="begin"/>
-      </w:r>
-      <w:r>
-        <w:instrText xml:space="preserve"> SEQ Figure \* ARABIC </w:instrText>
-      </w:r>
-      <w:r>
-        <w:fldChar w:fldCharType="separate"/>
-      </w:r>
-      <w:r>
-        <w:rPr>
-          <w:noProof/>
-        </w:rPr>
-        <w:t>2</w:t>
-      </w:r>
-      <w:r>
-        <w:fldChar w:fldCharType="end"/>
-      </w:r>
+      <w:fldSimple w:instr=" SEQ Figure \* ARABIC ">
+        <w:r>
+          <w:rPr>
+            <w:noProof/>
+          </w:rPr>
+          <w:t>2</w:t>
+        </w:r>
+      </w:fldSimple>
       <w:r>
         <w:t>: These three images show the process of making the various graphs appear on the screen. The leftmost image shows just the first graph that appears. The middle and rightmost images show how to make the second and third graphs appear on the screen.</w:t>
       </w:r>
@@ -617,24 +595,14 @@
       <w:r>
         <w:t xml:space="preserve">Figure </w:t>
       </w:r>
-      <w:r>
-        <w:fldChar w:fldCharType="begin"/>
-      </w:r>
-      <w:r>
-        <w:instrText xml:space="preserve"> SEQ Figure \* ARABIC </w:instrText>
-      </w:r>
-      <w:r>
-        <w:fldChar w:fldCharType="separate"/>
-      </w:r>
-      <w:r>
-        <w:rPr>
-          <w:noProof/>
-        </w:rPr>
-        <w:t>3</w:t>
-      </w:r>
-      <w:r>
-        <w:fldChar w:fldCharType="end"/>
-      </w:r>
+      <w:fldSimple w:instr=" SEQ Figure \* ARABIC ">
+        <w:r>
+          <w:rPr>
+            <w:noProof/>
+          </w:rPr>
+          <w:t>3</w:t>
+        </w:r>
+      </w:fldSimple>
       <w:r>
         <w:t>: The leftmost graph is broken down by the "round" attribute. The middle graph is broken down by year. The rightmost graph is broken down by the question's value.</w:t>
       </w:r>
@@ -737,26 +705,107 @@
       <w:r>
         <w:t xml:space="preserve">Figure </w:t>
       </w:r>
-      <w:r>
-        <w:fldChar w:fldCharType="begin"/>
-      </w:r>
-      <w:r>
-        <w:instrText xml:space="preserve"> SEQ Figure \* ARABIC </w:instrText>
-      </w:r>
-      <w:r>
-        <w:fldChar w:fldCharType="separate"/>
-      </w:r>
+      <w:fldSimple w:instr=" SEQ Figure \* ARABIC ">
+        <w:r>
+          <w:rPr>
+            <w:noProof/>
+          </w:rPr>
+          <w:t>4</w:t>
+        </w:r>
+      </w:fldSimple>
+      <w:r>
+        <w:t>: Unfortunately the labels are no longer readable. They need to be moved outside of the pie charts.</w:t>
+      </w:r>
+    </w:p>
+    <w:p>
+      <w:r>
+        <w:t xml:space="preserve">I tried a workaround to get the label for the pie chart to show up outside of the pie slices, however that didn’t end well. The image below depicts the result. While I could create a legend for the data, this would require having a set of over 30 or so colors, and I feel as though legends with that many colors are overwhelming. I think I </w:t>
+      </w:r>
+      <w:r>
+        <w:t>will partially scratch the pie chart idea – I’ll only allow the user to use a pie chart in the first visualization, the leftmost one.</w:t>
+      </w:r>
+      <w:bookmarkStart w:id="0" w:name="_GoBack"/>
+      <w:bookmarkEnd w:id="0"/>
+    </w:p>
+    <w:p>
+      <w:pPr>
+        <w:keepNext/>
+        <w:jc w:val="center"/>
+      </w:pPr>
       <w:r>
         <w:rPr>
           <w:noProof/>
         </w:rPr>
-        <w:t>4</w:t>
-      </w:r>
-      <w:r>
-        <w:fldChar w:fldCharType="end"/>
-      </w:r>
-      <w:r>
-        <w:t>: Unfortunately the labels are no longer readable. They need to be moved outside of the pie charts.</w:t>
+        <w:drawing>
+          <wp:inline distT="0" distB="0" distL="0" distR="0" wp14:anchorId="59AA7191" wp14:editId="7AD3A508">
+            <wp:extent cx="5943600" cy="2152650"/>
+            <wp:effectExtent l="19050" t="19050" r="19050" b="19050"/>
+            <wp:docPr id="8" name="Picture 8"/>
+            <wp:cNvGraphicFramePr>
+              <a:graphicFrameLocks xmlns:a="http://schemas.openxmlformats.org/drawingml/2006/main" noChangeAspect="1"/>
+            </wp:cNvGraphicFramePr>
+            <a:graphic xmlns:a="http://schemas.openxmlformats.org/drawingml/2006/main">
+              <a:graphicData uri="http://schemas.openxmlformats.org/drawingml/2006/picture">
+                <pic:pic xmlns:pic="http://schemas.openxmlformats.org/drawingml/2006/picture">
+                  <pic:nvPicPr>
+                    <pic:cNvPr id="0" name="Picture 1"/>
+                    <pic:cNvPicPr>
+                      <a:picLocks noChangeAspect="1" noChangeArrowheads="1"/>
+                    </pic:cNvPicPr>
+                  </pic:nvPicPr>
+                  <pic:blipFill>
+                    <a:blip r:embed="rId13">
+                      <a:extLst>
+                        <a:ext uri="{28A0092B-C50C-407E-A947-70E740481C1C}">
+                          <a14:useLocalDpi xmlns:a14="http://schemas.microsoft.com/office/drawing/2010/main" val="0"/>
+                        </a:ext>
+                      </a:extLst>
+                    </a:blip>
+                    <a:srcRect/>
+                    <a:stretch>
+                      <a:fillRect/>
+                    </a:stretch>
+                  </pic:blipFill>
+                  <pic:spPr bwMode="auto">
+                    <a:xfrm>
+                      <a:off x="0" y="0"/>
+                      <a:ext cx="5943600" cy="2152650"/>
+                    </a:xfrm>
+                    <a:prstGeom prst="rect">
+                      <a:avLst/>
+                    </a:prstGeom>
+                    <a:noFill/>
+                    <a:ln>
+                      <a:solidFill>
+                        <a:schemeClr val="accent1"/>
+                      </a:solidFill>
+                    </a:ln>
+                  </pic:spPr>
+                </pic:pic>
+              </a:graphicData>
+            </a:graphic>
+          </wp:inline>
+        </w:drawing>
+      </w:r>
+    </w:p>
+    <w:p>
+      <w:pPr>
+        <w:pStyle w:val="Caption"/>
+        <w:jc w:val="center"/>
+      </w:pPr>
+      <w:r>
+        <w:t xml:space="preserve">Figure </w:t>
+      </w:r>
+      <w:fldSimple w:instr=" SEQ Figure \* ARABIC ">
+        <w:r>
+          <w:rPr>
+            <w:noProof/>
+          </w:rPr>
+          <w:t>5</w:t>
+        </w:r>
+      </w:fldSimple>
+      <w:r>
+        <w:t>: Even after moving the labels outside of the pie slices, the labels were unfortunately still unreadable.</w:t>
       </w:r>
     </w:p>
     <w:p/>
@@ -765,6 +814,15 @@
         <w:pStyle w:val="Heading2"/>
       </w:pPr>
       <w:r>
+        <w:t>Tree Map</w:t>
+      </w:r>
+    </w:p>
+    <w:p/>
+    <w:p>
+      <w:pPr>
+        <w:pStyle w:val="Heading2"/>
+      </w:pPr>
+      <w:r>
         <w:t xml:space="preserve">Word Cloud  </w:t>
       </w:r>
     </w:p>
@@ -784,7 +842,7 @@
       <w:r>
         <w:t xml:space="preserve"> (</w:t>
       </w:r>
-      <w:hyperlink r:id="rId13" w:history="1">
+      <w:hyperlink r:id="rId14" w:anchor="%2F%2Fwww.jasondavies.com%2Fwordcloud%2Fabout%2F" w:history="1">
         <w:r>
           <w:rPr>
             <w:rStyle w:val="Hyperlink"/>
@@ -807,7 +865,7 @@
         </w:rPr>
         <w:lastRenderedPageBreak/>
         <w:drawing>
-          <wp:inline distT="0" distB="0" distL="0" distR="0" wp14:anchorId="490BBF6B" wp14:editId="62BB4D33">
+          <wp:inline distT="0" distB="0" distL="0" distR="0" wp14:anchorId="6CE31D1C" wp14:editId="5FE0AF29">
             <wp:extent cx="5943600" cy="4688840"/>
             <wp:effectExtent l="19050" t="19050" r="19050" b="16510"/>
             <wp:docPr id="3" name="Picture 3"/>
@@ -822,7 +880,7 @@
                     <pic:cNvPicPr/>
                   </pic:nvPicPr>
                   <pic:blipFill>
-                    <a:blip r:embed="rId14"/>
+                    <a:blip r:embed="rId15"/>
                     <a:stretch>
                       <a:fillRect/>
                     </a:stretch>
@@ -856,24 +914,14 @@
       <w:r>
         <w:t xml:space="preserve">Figure </w:t>
       </w:r>
-      <w:r>
-        <w:fldChar w:fldCharType="begin"/>
-      </w:r>
-      <w:r>
-        <w:instrText xml:space="preserve"> SEQ Figure \* ARABIC </w:instrText>
-      </w:r>
-      <w:r>
-        <w:fldChar w:fldCharType="separate"/>
-      </w:r>
-      <w:r>
-        <w:rPr>
-          <w:noProof/>
-        </w:rPr>
-        <w:t>5</w:t>
-      </w:r>
-      <w:r>
-        <w:fldChar w:fldCharType="end"/>
-      </w:r>
+      <w:fldSimple w:instr=" SEQ Figure \* ARABIC ">
+        <w:r>
+          <w:rPr>
+            <w:noProof/>
+          </w:rPr>
+          <w:t>6</w:t>
+        </w:r>
+      </w:fldSimple>
       <w:r>
         <w:t>: I really liked how this looked, and I thought it could be an interesting way to show which words most frequently appear in Jeopardy questions.</w:t>
       </w:r>
@@ -885,24 +933,12 @@
       <w:r>
         <w:t>, which explained how the Word Cloud library he had created worked in more detail (</w:t>
       </w:r>
-      <w:hyperlink r:id="rId15" w:history="1">
+      <w:hyperlink r:id="rId16" w:history="1">
         <w:r>
           <w:rPr>
             <w:rStyle w:val="Hyperlink"/>
           </w:rPr>
-          <w:t>https://www.jasondavies.com/word</w:t>
-        </w:r>
-        <w:r>
-          <w:rPr>
-            <w:rStyle w:val="Hyperlink"/>
-          </w:rPr>
-          <w:t>c</w:t>
-        </w:r>
-        <w:r>
-          <w:rPr>
-            <w:rStyle w:val="Hyperlink"/>
-          </w:rPr>
-          <w:t>loud/about/</w:t>
+          <w:t>https://www.jasondavies.com/wordcloud/about/</w:t>
         </w:r>
       </w:hyperlink>
       <w:r>
@@ -923,7 +959,7 @@
         </w:rPr>
         <w:lastRenderedPageBreak/>
         <w:drawing>
-          <wp:inline distT="0" distB="0" distL="0" distR="0" wp14:anchorId="468D9BDB" wp14:editId="41A103D7">
+          <wp:inline distT="0" distB="0" distL="0" distR="0" wp14:anchorId="49AC98A0" wp14:editId="7D681F11">
             <wp:extent cx="3857625" cy="3055602"/>
             <wp:effectExtent l="19050" t="19050" r="9525" b="12065"/>
             <wp:docPr id="4" name="Picture 4"/>
@@ -938,7 +974,7 @@
                     <pic:cNvPicPr/>
                   </pic:nvPicPr>
                   <pic:blipFill>
-                    <a:blip r:embed="rId16"/>
+                    <a:blip r:embed="rId17"/>
                     <a:stretch>
                       <a:fillRect/>
                     </a:stretch>
@@ -972,40 +1008,21 @@
       <w:r>
         <w:t xml:space="preserve">Figure </w:t>
       </w:r>
-      <w:r>
-        <w:fldChar w:fldCharType="begin"/>
-      </w:r>
-      <w:r>
-        <w:instrText xml:space="preserve"> SEQ Figure \* ARABIC </w:instrText>
-      </w:r>
-      <w:r>
-        <w:fldChar w:fldCharType="separate"/>
-      </w:r>
-      <w:r>
-        <w:rPr>
-          <w:noProof/>
-        </w:rPr>
-        <w:t>6</w:t>
-      </w:r>
-      <w:r>
-        <w:fldChar w:fldCharType="end"/>
-      </w:r>
+      <w:fldSimple w:instr=" SEQ Figure \* ARABIC ">
+        <w:r>
+          <w:rPr>
+            <w:noProof/>
+          </w:rPr>
+          <w:t>7</w:t>
+        </w:r>
+      </w:fldSimple>
       <w:r>
         <w:t>: Jason’s website about the Word Cloud he had created.</w:t>
       </w:r>
     </w:p>
     <w:p>
       <w:r>
-        <w:t>Jason did a wonderful job of explain</w:t>
-      </w:r>
-      <w:r>
-        <w:t xml:space="preserve">ing his d3 Word Cloud library, </w:t>
-      </w:r>
-      <w:r>
-        <w:t>however I tend to work best by example, so I kept searching.</w:t>
-      </w:r>
-      <w:r>
-        <w:t xml:space="preserve"> </w:t>
+        <w:t xml:space="preserve">Jason did a wonderful job of explaining his d3 Word Cloud library, however I tend to work best by example, so I kept searching. </w:t>
       </w:r>
       <w:r>
         <w:t>What I then found to be the most helpful was this implementation of their library</w:t>
@@ -1013,7 +1030,7 @@
       <w:r>
         <w:t xml:space="preserve"> (</w:t>
       </w:r>
-      <w:hyperlink r:id="rId17" w:history="1">
+      <w:hyperlink r:id="rId18" w:history="1">
         <w:r>
           <w:rPr>
             <w:rStyle w:val="Hyperlink"/>
@@ -1035,7 +1052,7 @@
           <w:noProof/>
         </w:rPr>
         <w:drawing>
-          <wp:inline distT="0" distB="0" distL="0" distR="0" wp14:anchorId="591D1C6E" wp14:editId="4CD8932F">
+          <wp:inline distT="0" distB="0" distL="0" distR="0" wp14:anchorId="1E7CD36D" wp14:editId="35C7C701">
             <wp:extent cx="3590925" cy="2726188"/>
             <wp:effectExtent l="19050" t="19050" r="9525" b="17145"/>
             <wp:docPr id="2" name="Picture 2"/>
@@ -1050,7 +1067,7 @@
                     <pic:cNvPicPr/>
                   </pic:nvPicPr>
                   <pic:blipFill>
-                    <a:blip r:embed="rId18"/>
+                    <a:blip r:embed="rId19"/>
                     <a:stretch>
                       <a:fillRect/>
                     </a:stretch>
@@ -1084,24 +1101,14 @@
       <w:r>
         <w:t xml:space="preserve">Figure </w:t>
       </w:r>
-      <w:r>
-        <w:fldChar w:fldCharType="begin"/>
-      </w:r>
-      <w:r>
-        <w:instrText xml:space="preserve"> SEQ Figure \* ARABIC </w:instrText>
-      </w:r>
-      <w:r>
-        <w:fldChar w:fldCharType="separate"/>
-      </w:r>
-      <w:r>
-        <w:rPr>
-          <w:noProof/>
-        </w:rPr>
-        <w:t>7</w:t>
-      </w:r>
-      <w:r>
-        <w:fldChar w:fldCharType="end"/>
-      </w:r>
+      <w:fldSimple w:instr=" SEQ Figure \* ARABIC ">
+        <w:r>
+          <w:rPr>
+            <w:noProof/>
+          </w:rPr>
+          <w:t>8</w:t>
+        </w:r>
+      </w:fldSimple>
       <w:r>
         <w:t xml:space="preserve">: This example </w:t>
       </w:r>
@@ -1123,7 +1130,7 @@
         </w:rPr>
         <w:lastRenderedPageBreak/>
         <w:drawing>
-          <wp:inline distT="0" distB="0" distL="0" distR="0" wp14:anchorId="2B934924" wp14:editId="4C69C677">
+          <wp:inline distT="0" distB="0" distL="0" distR="0" wp14:anchorId="4C2A3300" wp14:editId="09F36557">
             <wp:extent cx="3562350" cy="2417103"/>
             <wp:effectExtent l="19050" t="19050" r="19050" b="21590"/>
             <wp:docPr id="1" name="Picture 1" descr="C:\Users\TTT\Desktop\hahahaha.PNG"/>
@@ -1140,7 +1147,7 @@
                     </pic:cNvPicPr>
                   </pic:nvPicPr>
                   <pic:blipFill>
-                    <a:blip r:embed="rId19">
+                    <a:blip r:embed="rId20">
                       <a:extLst>
                         <a:ext uri="{28A0092B-C50C-407E-A947-70E740481C1C}">
                           <a14:useLocalDpi xmlns:a14="http://schemas.microsoft.com/office/drawing/2010/main" val="0"/>
@@ -1182,24 +1189,14 @@
       <w:r>
         <w:t xml:space="preserve">Figure </w:t>
       </w:r>
-      <w:r>
-        <w:fldChar w:fldCharType="begin"/>
-      </w:r>
-      <w:r>
-        <w:instrText xml:space="preserve"> SEQ Figure \* ARABIC </w:instrText>
-      </w:r>
-      <w:r>
-        <w:fldChar w:fldCharType="separate"/>
-      </w:r>
-      <w:r>
-        <w:rPr>
-          <w:noProof/>
-        </w:rPr>
-        <w:t>8</w:t>
-      </w:r>
-      <w:r>
-        <w:fldChar w:fldCharType="end"/>
-      </w:r>
+      <w:fldSimple w:instr=" SEQ Figure \* ARABIC ">
+        <w:r>
+          <w:rPr>
+            <w:noProof/>
+          </w:rPr>
+          <w:t>9</w:t>
+        </w:r>
+      </w:fldSimple>
       <w:r>
         <w:t xml:space="preserve">: My first attempt at getting the </w:t>
       </w:r>
@@ -1225,7 +1222,7 @@
           <w:noProof/>
         </w:rPr>
         <w:drawing>
-          <wp:inline distT="0" distB="0" distL="0" distR="0" wp14:anchorId="10EF9BA6" wp14:editId="5332EFAB">
+          <wp:inline distT="0" distB="0" distL="0" distR="0" wp14:anchorId="59836204" wp14:editId="20542220">
             <wp:extent cx="4914900" cy="2633882"/>
             <wp:effectExtent l="19050" t="19050" r="19050" b="14605"/>
             <wp:docPr id="6" name="Picture 6"/>
@@ -1240,7 +1237,7 @@
                     <pic:cNvPicPr/>
                   </pic:nvPicPr>
                   <pic:blipFill>
-                    <a:blip r:embed="rId20"/>
+                    <a:blip r:embed="rId21"/>
                     <a:stretch>
                       <a:fillRect/>
                     </a:stretch>
@@ -1274,24 +1271,14 @@
       <w:r>
         <w:t xml:space="preserve">Figure </w:t>
       </w:r>
-      <w:r>
-        <w:fldChar w:fldCharType="begin"/>
-      </w:r>
-      <w:r>
-        <w:instrText xml:space="preserve"> SEQ Figure \* ARABIC </w:instrText>
-      </w:r>
-      <w:r>
-        <w:fldChar w:fldCharType="separate"/>
-      </w:r>
-      <w:r>
-        <w:rPr>
-          <w:noProof/>
-        </w:rPr>
-        <w:t>9</w:t>
-      </w:r>
-      <w:r>
-        <w:fldChar w:fldCharType="end"/>
-      </w:r>
+      <w:fldSimple w:instr=" SEQ Figure \* ARABIC ">
+        <w:r>
+          <w:rPr>
+            <w:noProof/>
+          </w:rPr>
+          <w:t>10</w:t>
+        </w:r>
+      </w:fldSimple>
       <w:r>
         <w:t>: I was just so curious about how many times the word "a" appeared in questions, right?... Probably not.</w:t>
       </w:r>
@@ -1315,7 +1302,7 @@
         </w:rPr>
         <w:lastRenderedPageBreak/>
         <w:drawing>
-          <wp:inline distT="0" distB="0" distL="0" distR="0" wp14:anchorId="64214E15" wp14:editId="6CBD6919">
+          <wp:inline distT="0" distB="0" distL="0" distR="0" wp14:anchorId="56ADE3F7" wp14:editId="680F595D">
             <wp:extent cx="5419725" cy="2863306"/>
             <wp:effectExtent l="19050" t="19050" r="9525" b="13335"/>
             <wp:docPr id="7" name="Picture 7"/>
@@ -1330,7 +1317,7 @@
                     <pic:cNvPicPr/>
                   </pic:nvPicPr>
                   <pic:blipFill>
-                    <a:blip r:embed="rId21"/>
+                    <a:blip r:embed="rId22"/>
                     <a:stretch>
                       <a:fillRect/>
                     </a:stretch>
@@ -1364,24 +1351,14 @@
       <w:r>
         <w:t xml:space="preserve">Figure </w:t>
       </w:r>
-      <w:r>
-        <w:fldChar w:fldCharType="begin"/>
-      </w:r>
-      <w:r>
-        <w:instrText xml:space="preserve"> SEQ Figure \* ARABIC </w:instrText>
-      </w:r>
-      <w:r>
-        <w:fldChar w:fldCharType="separate"/>
-      </w:r>
-      <w:r>
-        <w:rPr>
-          <w:noProof/>
-        </w:rPr>
-        <w:t>10</w:t>
-      </w:r>
-      <w:r>
-        <w:fldChar w:fldCharType="end"/>
-      </w:r>
+      <w:fldSimple w:instr=" SEQ Figure \* ARABIC ">
+        <w:r>
+          <w:rPr>
+            <w:noProof/>
+          </w:rPr>
+          <w:t>11</w:t>
+        </w:r>
+      </w:fldSimple>
       <w:r>
         <w:t>: My eventual Word Cloud, which I felt was much more interesting after removing prepositions and other more "plain" (in my opinion) words. This is the same data set as the previous image, just with the filtered words removed.</w:t>
       </w:r>
@@ -1419,7 +1396,7 @@
           <w:noProof/>
         </w:rPr>
         <w:drawing>
-          <wp:inline distT="0" distB="0" distL="0" distR="0" wp14:anchorId="3975CC62" wp14:editId="772E9F71">
+          <wp:inline distT="0" distB="0" distL="0" distR="0" wp14:anchorId="2FE42E6F" wp14:editId="5FD63682">
             <wp:extent cx="3305175" cy="2509387"/>
             <wp:effectExtent l="19050" t="19050" r="9525" b="24765"/>
             <wp:docPr id="13" name="Picture 13"/>
@@ -1436,7 +1413,7 @@
                     </pic:cNvPicPr>
                   </pic:nvPicPr>
                   <pic:blipFill>
-                    <a:blip r:embed="rId22">
+                    <a:blip r:embed="rId23">
                       <a:extLst>
                         <a:ext uri="{28A0092B-C50C-407E-A947-70E740481C1C}">
                           <a14:useLocalDpi xmlns:a14="http://schemas.microsoft.com/office/drawing/2010/main" val="0"/>
@@ -1478,24 +1455,14 @@
       <w:r>
         <w:t xml:space="preserve">Figure </w:t>
       </w:r>
-      <w:r>
-        <w:fldChar w:fldCharType="begin"/>
-      </w:r>
-      <w:r>
-        <w:instrText xml:space="preserve"> SEQ Figure \* ARABIC </w:instrText>
-      </w:r>
-      <w:r>
-        <w:fldChar w:fldCharType="separate"/>
-      </w:r>
-      <w:r>
-        <w:rPr>
-          <w:noProof/>
-        </w:rPr>
-        <w:t>11</w:t>
-      </w:r>
-      <w:r>
-        <w:fldChar w:fldCharType="end"/>
-      </w:r>
+      <w:fldSimple w:instr=" SEQ Figure \* ARABIC ">
+        <w:r>
+          <w:rPr>
+            <w:noProof/>
+          </w:rPr>
+          <w:t>12</w:t>
+        </w:r>
+      </w:fldSimple>
       <w:r>
         <w:t xml:space="preserve">: </w:t>
       </w:r>

</xml_diff>

<commit_message>
Aggregated data by value, grouped in 200s
</commit_message>
<xml_diff>
--- a/ProcessBook.docx
+++ b/ProcessBook.docx
@@ -30,8 +30,16 @@
         <w:rPr>
           <w:b/>
         </w:rPr>
-        <w:t xml:space="preserve"> (Draft)</w:t>
-      </w:r>
+        <w:t xml:space="preserve"> (Draft</w:t>
+      </w:r>
+      <w:proofErr w:type="gramStart"/>
+      <w:r>
+        <w:rPr>
+          <w:b/>
+        </w:rPr>
+        <w:t>)</w:t>
+      </w:r>
+      <w:proofErr w:type="gramEnd"/>
       <w:r>
         <w:br/>
       </w:r>
@@ -102,7 +110,13 @@
         <w:t>didn’t add any new features to start.</w:t>
       </w:r>
       <w:r>
-        <w:t xml:space="preserve"> The charts I’ve chosen to implement are bar graphs, pie charts, tree maps, and word clouds.</w:t>
+        <w:t xml:space="preserve"> The charts I’ve chosen to implement are bar graphs, pie charts, </w:t>
+      </w:r>
+      <w:r>
+        <w:t xml:space="preserve">calendar charts, </w:t>
+      </w:r>
+      <w:r>
+        <w:t>and word clouds.</w:t>
       </w:r>
     </w:p>
     <w:p>
@@ -301,7 +315,7 @@
         </w:numPr>
       </w:pPr>
       <w:r>
-        <w:t>Changing the “Air Date” attribute to just be a “Year” attribute to make graphing the data easier.</w:t>
+        <w:t>Changing the “Air Date” to be specifically in MM/DD/YYYY format (some were in M/DD/YYYY if the month only had one digit)</w:t>
       </w:r>
     </w:p>
     <w:p>
@@ -617,7 +631,23 @@
     </w:p>
     <w:p>
       <w:r>
-        <w:t xml:space="preserve">I have also used pie charts in previous assignments, so getting these two work was also not too complicated. One change I did have to make was to, rather than change the color of a pie slice that is hovered over, change the color of that pie slice’s label. (Changing the colors of a pie slice can get messy since not every pie slice is the same color to start with, </w:t>
+        <w:t xml:space="preserve">I have also used pie charts in previous assignments, so getting these two </w:t>
+      </w:r>
+      <w:proofErr w:type="gramStart"/>
+      <w:r>
+        <w:t>work</w:t>
+      </w:r>
+      <w:proofErr w:type="gramEnd"/>
+      <w:r>
+        <w:t xml:space="preserve"> was also not too complicated. One change I did have to make was to, rather than </w:t>
+      </w:r>
+      <w:proofErr w:type="gramStart"/>
+      <w:r>
+        <w:t>change</w:t>
+      </w:r>
+      <w:proofErr w:type="gramEnd"/>
+      <w:r>
+        <w:t xml:space="preserve"> the color of a pie slice that is hovered over, change the color of that pie slice’s label. (Changing the colors of a pie slice can get messy since not every pie slice is the same color to start with, </w:t>
       </w:r>
       <w:r>
         <w:t xml:space="preserve">which </w:t>
@@ -719,13 +749,19 @@
     </w:p>
     <w:p>
       <w:r>
-        <w:t xml:space="preserve">I tried a workaround to get the label for the pie chart to show up outside of the pie slices, however that didn’t end well. The image below depicts the result. While I could create a legend for the data, this would require having a set of over 30 or so colors, and I feel as though legends with that many colors are overwhelming. I think I </w:t>
-      </w:r>
-      <w:r>
-        <w:t>will partially scratch the pie chart idea – I’ll only allow the user to use a pie chart in the first visualization, the leftmost one.</w:t>
-      </w:r>
-      <w:bookmarkStart w:id="0" w:name="_GoBack"/>
-      <w:bookmarkEnd w:id="0"/>
+        <w:t xml:space="preserve">I tried a workaround to get the label for the pie chart to show up outside of the pie slices, however that didn’t end well. The image below depicts the result. While I could create a legend for the data, this would require having a set of over 30 or so </w:t>
+      </w:r>
+      <w:proofErr w:type="gramStart"/>
+      <w:r>
+        <w:t>colors,</w:t>
+      </w:r>
+      <w:proofErr w:type="gramEnd"/>
+      <w:r>
+        <w:t xml:space="preserve"> and I feel as though legends with that many colors are overwhelming. I think </w:t>
+      </w:r>
+      <w:r>
+        <w:t>I’ll scrap the pie chart idea. Boo pie charts.</w:t>
+      </w:r>
     </w:p>
     <w:p>
       <w:pPr>
@@ -814,8 +850,95 @@
         <w:pStyle w:val="Heading2"/>
       </w:pPr>
       <w:r>
-        <w:t>Tree Map</w:t>
-      </w:r>
+        <w:t>Calendar Chart</w:t>
+      </w:r>
+    </w:p>
+    <w:p>
+      <w:r>
+        <w:t>After a bit of battling with d3, I was finally able to get my calendar chart to display properly (</w:t>
+      </w:r>
+      <w:proofErr w:type="spellStart"/>
+      <w:r>
+        <w:t>Protip</w:t>
+      </w:r>
+      <w:proofErr w:type="spellEnd"/>
+      <w:r>
+        <w:t>: When you want to color something in, use CSS to color it… I thought d3 wasn’t working and that was why my chart displayed in all black, but I was just missing some CSS). I realized that organizing the calendar view in a certain way (put two years next to each other and making them small) I was able to avoid having to aggregate the data by year and could keep the entire MM/DD/YYYY set of information. I chose to have the third chart in my set of 3 be a calendar chart.</w:t>
+      </w:r>
+    </w:p>
+    <w:p>
+      <w:pPr>
+        <w:keepNext/>
+        <w:jc w:val="center"/>
+      </w:pPr>
+      <w:r>
+        <w:rPr>
+          <w:noProof/>
+        </w:rPr>
+        <w:lastRenderedPageBreak/>
+        <w:drawing>
+          <wp:inline distT="0" distB="0" distL="0" distR="0" wp14:anchorId="41900D58" wp14:editId="4E5CC5BB">
+            <wp:extent cx="3667125" cy="4046766"/>
+            <wp:effectExtent l="19050" t="19050" r="9525" b="11430"/>
+            <wp:docPr id="9" name="Picture 9"/>
+            <wp:cNvGraphicFramePr>
+              <a:graphicFrameLocks xmlns:a="http://schemas.openxmlformats.org/drawingml/2006/main" noChangeAspect="1"/>
+            </wp:cNvGraphicFramePr>
+            <a:graphic xmlns:a="http://schemas.openxmlformats.org/drawingml/2006/main">
+              <a:graphicData uri="http://schemas.openxmlformats.org/drawingml/2006/picture">
+                <pic:pic xmlns:pic="http://schemas.openxmlformats.org/drawingml/2006/picture">
+                  <pic:nvPicPr>
+                    <pic:cNvPr id="0" name=""/>
+                    <pic:cNvPicPr/>
+                  </pic:nvPicPr>
+                  <pic:blipFill>
+                    <a:blip r:embed="rId14"/>
+                    <a:stretch>
+                      <a:fillRect/>
+                    </a:stretch>
+                  </pic:blipFill>
+                  <pic:spPr>
+                    <a:xfrm>
+                      <a:off x="0" y="0"/>
+                      <a:ext cx="3667125" cy="4046766"/>
+                    </a:xfrm>
+                    <a:prstGeom prst="rect">
+                      <a:avLst/>
+                    </a:prstGeom>
+                    <a:ln>
+                      <a:solidFill>
+                        <a:schemeClr val="accent1"/>
+                      </a:solidFill>
+                    </a:ln>
+                  </pic:spPr>
+                </pic:pic>
+              </a:graphicData>
+            </a:graphic>
+          </wp:inline>
+        </w:drawing>
+      </w:r>
+    </w:p>
+    <w:p>
+      <w:pPr>
+        <w:pStyle w:val="Caption"/>
+        <w:jc w:val="center"/>
+      </w:pPr>
+      <w:r>
+        <w:t xml:space="preserve">Figure </w:t>
+      </w:r>
+      <w:fldSimple w:instr=" SEQ Figure \* ARABIC ">
+        <w:r>
+          <w:rPr>
+            <w:noProof/>
+          </w:rPr>
+          <w:t>6</w:t>
+        </w:r>
+      </w:fldSimple>
+      <w:r>
+        <w:t>: The figure above shows the resulting calendar chart that I have created.</w:t>
+      </w:r>
+      <w:bookmarkStart w:id="0" w:name="_GoBack"/>
+      <w:bookmarkEnd w:id="0"/>
     </w:p>
     <w:p/>
     <w:p>
@@ -842,7 +965,7 @@
       <w:r>
         <w:t xml:space="preserve"> (</w:t>
       </w:r>
-      <w:hyperlink r:id="rId14" w:anchor="%2F%2Fwww.jasondavies.com%2Fwordcloud%2Fabout%2F" w:history="1">
+      <w:hyperlink r:id="rId15" w:anchor="%2F%2Fwww.jasondavies.com%2Fwordcloud%2Fabout%2F" w:history="1">
         <w:r>
           <w:rPr>
             <w:rStyle w:val="Hyperlink"/>
@@ -865,7 +988,7 @@
         </w:rPr>
         <w:lastRenderedPageBreak/>
         <w:drawing>
-          <wp:inline distT="0" distB="0" distL="0" distR="0" wp14:anchorId="6CE31D1C" wp14:editId="5FE0AF29">
+          <wp:inline distT="0" distB="0" distL="0" distR="0" wp14:anchorId="5079930E" wp14:editId="630B53B4">
             <wp:extent cx="5943600" cy="4688840"/>
             <wp:effectExtent l="19050" t="19050" r="19050" b="16510"/>
             <wp:docPr id="3" name="Picture 3"/>
@@ -880,7 +1003,7 @@
                     <pic:cNvPicPr/>
                   </pic:nvPicPr>
                   <pic:blipFill>
-                    <a:blip r:embed="rId15"/>
+                    <a:blip r:embed="rId16"/>
                     <a:stretch>
                       <a:fillRect/>
                     </a:stretch>
@@ -919,7 +1042,7 @@
           <w:rPr>
             <w:noProof/>
           </w:rPr>
-          <w:t>6</w:t>
+          <w:t>7</w:t>
         </w:r>
       </w:fldSimple>
       <w:r>
@@ -933,7 +1056,7 @@
       <w:r>
         <w:t>, which explained how the Word Cloud library he had created worked in more detail (</w:t>
       </w:r>
-      <w:hyperlink r:id="rId16" w:history="1">
+      <w:hyperlink r:id="rId17" w:history="1">
         <w:r>
           <w:rPr>
             <w:rStyle w:val="Hyperlink"/>
@@ -944,9 +1067,11 @@
       <w:r>
         <w:t>)</w:t>
       </w:r>
+      <w:proofErr w:type="gramStart"/>
       <w:r>
         <w:t>.</w:t>
       </w:r>
+      <w:proofErr w:type="gramEnd"/>
     </w:p>
     <w:p>
       <w:pPr>
@@ -959,7 +1084,7 @@
         </w:rPr>
         <w:lastRenderedPageBreak/>
         <w:drawing>
-          <wp:inline distT="0" distB="0" distL="0" distR="0" wp14:anchorId="49AC98A0" wp14:editId="7D681F11">
+          <wp:inline distT="0" distB="0" distL="0" distR="0" wp14:anchorId="44971581" wp14:editId="7320CC07">
             <wp:extent cx="3857625" cy="3055602"/>
             <wp:effectExtent l="19050" t="19050" r="9525" b="12065"/>
             <wp:docPr id="4" name="Picture 4"/>
@@ -974,7 +1099,7 @@
                     <pic:cNvPicPr/>
                   </pic:nvPicPr>
                   <pic:blipFill>
-                    <a:blip r:embed="rId17"/>
+                    <a:blip r:embed="rId18"/>
                     <a:stretch>
                       <a:fillRect/>
                     </a:stretch>
@@ -1013,7 +1138,7 @@
           <w:rPr>
             <w:noProof/>
           </w:rPr>
-          <w:t>7</w:t>
+          <w:t>8</w:t>
         </w:r>
       </w:fldSimple>
       <w:r>
@@ -1022,7 +1147,15 @@
     </w:p>
     <w:p>
       <w:r>
-        <w:t xml:space="preserve">Jason did a wonderful job of explaining his d3 Word Cloud library, however I tend to work best by example, so I kept searching. </w:t>
+        <w:t xml:space="preserve">Jason did a wonderful job of explaining his d3 Word Cloud </w:t>
+      </w:r>
+      <w:proofErr w:type="gramStart"/>
+      <w:r>
+        <w:t>library,</w:t>
+      </w:r>
+      <w:proofErr w:type="gramEnd"/>
+      <w:r>
+        <w:t xml:space="preserve"> however I tend to work best by example, so I kept searching. </w:t>
       </w:r>
       <w:r>
         <w:t>What I then found to be the most helpful was this implementation of their library</w:t>
@@ -1030,7 +1163,7 @@
       <w:r>
         <w:t xml:space="preserve"> (</w:t>
       </w:r>
-      <w:hyperlink r:id="rId18" w:history="1">
+      <w:hyperlink r:id="rId19" w:history="1">
         <w:r>
           <w:rPr>
             <w:rStyle w:val="Hyperlink"/>
@@ -1052,7 +1185,7 @@
           <w:noProof/>
         </w:rPr>
         <w:drawing>
-          <wp:inline distT="0" distB="0" distL="0" distR="0" wp14:anchorId="1E7CD36D" wp14:editId="35C7C701">
+          <wp:inline distT="0" distB="0" distL="0" distR="0" wp14:anchorId="4C402466" wp14:editId="53C140A2">
             <wp:extent cx="3590925" cy="2726188"/>
             <wp:effectExtent l="19050" t="19050" r="9525" b="17145"/>
             <wp:docPr id="2" name="Picture 2"/>
@@ -1067,7 +1200,7 @@
                     <pic:cNvPicPr/>
                   </pic:nvPicPr>
                   <pic:blipFill>
-                    <a:blip r:embed="rId19"/>
+                    <a:blip r:embed="rId20"/>
                     <a:stretch>
                       <a:fillRect/>
                     </a:stretch>
@@ -1106,7 +1239,7 @@
           <w:rPr>
             <w:noProof/>
           </w:rPr>
-          <w:t>8</w:t>
+          <w:t>9</w:t>
         </w:r>
       </w:fldSimple>
       <w:r>
@@ -1116,7 +1249,15 @@
         <w:t>Word Cloud</w:t>
       </w:r>
       <w:r>
-        <w:t xml:space="preserve"> was the most straightfoward and understandable for me, so I used this as my reference.</w:t>
+        <w:t xml:space="preserve"> was the most </w:t>
+      </w:r>
+      <w:proofErr w:type="spellStart"/>
+      <w:r>
+        <w:t>straightfoward</w:t>
+      </w:r>
+      <w:proofErr w:type="spellEnd"/>
+      <w:r>
+        <w:t xml:space="preserve"> and understandable for me, so I used this as my reference.</w:t>
       </w:r>
     </w:p>
     <w:p>
@@ -1130,7 +1271,7 @@
         </w:rPr>
         <w:lastRenderedPageBreak/>
         <w:drawing>
-          <wp:inline distT="0" distB="0" distL="0" distR="0" wp14:anchorId="4C2A3300" wp14:editId="09F36557">
+          <wp:inline distT="0" distB="0" distL="0" distR="0" wp14:anchorId="37D9700D" wp14:editId="2BAC7D76">
             <wp:extent cx="3562350" cy="2417103"/>
             <wp:effectExtent l="19050" t="19050" r="19050" b="21590"/>
             <wp:docPr id="1" name="Picture 1" descr="C:\Users\TTT\Desktop\hahahaha.PNG"/>
@@ -1147,7 +1288,7 @@
                     </pic:cNvPicPr>
                   </pic:nvPicPr>
                   <pic:blipFill>
-                    <a:blip r:embed="rId20">
+                    <a:blip r:embed="rId21">
                       <a:extLst>
                         <a:ext uri="{28A0092B-C50C-407E-A947-70E740481C1C}">
                           <a14:useLocalDpi xmlns:a14="http://schemas.microsoft.com/office/drawing/2010/main" val="0"/>
@@ -1194,7 +1335,7 @@
           <w:rPr>
             <w:noProof/>
           </w:rPr>
-          <w:t>9</w:t>
+          <w:t>10</w:t>
         </w:r>
       </w:fldSimple>
       <w:r>
@@ -1222,7 +1363,7 @@
           <w:noProof/>
         </w:rPr>
         <w:drawing>
-          <wp:inline distT="0" distB="0" distL="0" distR="0" wp14:anchorId="59836204" wp14:editId="20542220">
+          <wp:inline distT="0" distB="0" distL="0" distR="0" wp14:anchorId="1355F06F" wp14:editId="62F5A09F">
             <wp:extent cx="4914900" cy="2633882"/>
             <wp:effectExtent l="19050" t="19050" r="19050" b="14605"/>
             <wp:docPr id="6" name="Picture 6"/>
@@ -1237,7 +1378,7 @@
                     <pic:cNvPicPr/>
                   </pic:nvPicPr>
                   <pic:blipFill>
-                    <a:blip r:embed="rId21"/>
+                    <a:blip r:embed="rId22"/>
                     <a:stretch>
                       <a:fillRect/>
                     </a:stretch>
@@ -1276,19 +1417,57 @@
           <w:rPr>
             <w:noProof/>
           </w:rPr>
-          <w:t>10</w:t>
+          <w:t>11</w:t>
         </w:r>
       </w:fldSimple>
       <w:r>
-        <w:t>: I was just so curious about how many times the word "a" appeared in questions, right?... Probably not.</w:t>
-      </w:r>
-    </w:p>
-    <w:p>
-      <w:r>
-        <w:t xml:space="preserve">In addition to filtering out words, I also had to turn all words to lowercase using JavaScript’s .toLowerCase() method due to the same word showing up in the Word Cloud in different cases (Example: “He” versus “he”). </w:t>
-      </w:r>
-      <w:r>
-        <w:t>Next I wanted to give the Word Cloud some sort of title, so I chose to construct a title in the format “Questions from ROUND in the Year YEAR With a Value of VALUE,” filling in “ROUND,” “YEAR,” and “VALUE” with their respective values from the data set. Eventually I had created the visualization below.</w:t>
+        <w:t>: I was just so curious about how many times the word "a" appeared in questions, right</w:t>
+      </w:r>
+      <w:proofErr w:type="gramStart"/>
+      <w:r>
+        <w:t>?...</w:t>
+      </w:r>
+      <w:proofErr w:type="gramEnd"/>
+      <w:r>
+        <w:t xml:space="preserve"> </w:t>
+      </w:r>
+      <w:proofErr w:type="gramStart"/>
+      <w:r>
+        <w:t>Probably not.</w:t>
+      </w:r>
+      <w:proofErr w:type="gramEnd"/>
+    </w:p>
+    <w:p>
+      <w:r>
+        <w:t>In addition to filtering out words, I also had to turn all words to lowercase using JavaScript’s .</w:t>
+      </w:r>
+      <w:proofErr w:type="spellStart"/>
+      <w:proofErr w:type="gramStart"/>
+      <w:r>
+        <w:t>toLowerCase</w:t>
+      </w:r>
+      <w:proofErr w:type="spellEnd"/>
+      <w:r>
+        <w:t>(</w:t>
+      </w:r>
+      <w:proofErr w:type="gramEnd"/>
+      <w:r>
+        <w:t xml:space="preserve">) method due to the same word showing up in the Word Cloud in different cases (Example: “He” versus “he”). </w:t>
+      </w:r>
+      <w:r>
+        <w:t xml:space="preserve">Next I wanted to give the Word Cloud some sort of title, so I chose to construct a title in the format “Questions from ROUND in the Year </w:t>
+      </w:r>
+      <w:proofErr w:type="spellStart"/>
+      <w:r>
+        <w:t>YEAR</w:t>
+      </w:r>
+      <w:proofErr w:type="spellEnd"/>
+      <w:r>
+        <w:t xml:space="preserve"> With a Value of VALUE,” filling </w:t>
+      </w:r>
+      <w:r>
+        <w:lastRenderedPageBreak/>
+        <w:t>in “ROUND,” “YEAR,” and “VALUE” with their respective values from the data set. Eventually I had created the visualization below.</w:t>
       </w:r>
     </w:p>
     <w:p>
@@ -1300,9 +1479,8 @@
         <w:rPr>
           <w:noProof/>
         </w:rPr>
-        <w:lastRenderedPageBreak/>
         <w:drawing>
-          <wp:inline distT="0" distB="0" distL="0" distR="0" wp14:anchorId="56ADE3F7" wp14:editId="680F595D">
+          <wp:inline distT="0" distB="0" distL="0" distR="0" wp14:anchorId="041FECDA" wp14:editId="57CE08B0">
             <wp:extent cx="5419725" cy="2863306"/>
             <wp:effectExtent l="19050" t="19050" r="9525" b="13335"/>
             <wp:docPr id="7" name="Picture 7"/>
@@ -1317,7 +1495,7 @@
                     <pic:cNvPicPr/>
                   </pic:nvPicPr>
                   <pic:blipFill>
-                    <a:blip r:embed="rId22"/>
+                    <a:blip r:embed="rId23"/>
                     <a:stretch>
                       <a:fillRect/>
                     </a:stretch>
@@ -1356,7 +1534,7 @@
           <w:rPr>
             <w:noProof/>
           </w:rPr>
-          <w:t>11</w:t>
+          <w:t>12</w:t>
         </w:r>
       </w:fldSimple>
       <w:r>
@@ -1396,7 +1574,7 @@
           <w:noProof/>
         </w:rPr>
         <w:drawing>
-          <wp:inline distT="0" distB="0" distL="0" distR="0" wp14:anchorId="2FE42E6F" wp14:editId="5FD63682">
+          <wp:inline distT="0" distB="0" distL="0" distR="0" wp14:anchorId="16302933" wp14:editId="50A93429">
             <wp:extent cx="3305175" cy="2509387"/>
             <wp:effectExtent l="19050" t="19050" r="9525" b="24765"/>
             <wp:docPr id="13" name="Picture 13"/>
@@ -1413,7 +1591,7 @@
                     </pic:cNvPicPr>
                   </pic:nvPicPr>
                   <pic:blipFill>
-                    <a:blip r:embed="rId23">
+                    <a:blip r:embed="rId24">
                       <a:extLst>
                         <a:ext uri="{28A0092B-C50C-407E-A947-70E740481C1C}">
                           <a14:useLocalDpi xmlns:a14="http://schemas.microsoft.com/office/drawing/2010/main" val="0"/>
@@ -1460,7 +1638,7 @@
           <w:rPr>
             <w:noProof/>
           </w:rPr>
-          <w:t>12</w:t>
+          <w:t>13</w:t>
         </w:r>
       </w:fldSimple>
       <w:r>
@@ -1475,7 +1653,16 @@
     </w:p>
     <w:p>
       <w:r>
-        <w:t>Originally my plan wasn’t to add extra features, just implement the graphs, however this was a very trivial change that I wa</w:t>
+        <w:lastRenderedPageBreak/>
+        <w:t xml:space="preserve">Originally my plan wasn’t to add extra features, just implement the </w:t>
+      </w:r>
+      <w:proofErr w:type="gramStart"/>
+      <w:r>
+        <w:t>graphs,</w:t>
+      </w:r>
+      <w:proofErr w:type="gramEnd"/>
+      <w:r>
+        <w:t xml:space="preserve"> however this was a very trivial change that I wa</w:t>
       </w:r>
       <w:r>
         <w:t>s able to make in a few minutes due to previous code that I’d written.</w:t>

</xml_diff>

<commit_message>
Word cloud now displays all words for a particular year, when you click anywhere in a year
</commit_message>
<xml_diff>
--- a/ProcessBook.docx
+++ b/ProcessBook.docx
@@ -30,16 +30,8 @@
         <w:rPr>
           <w:b/>
         </w:rPr>
-        <w:t xml:space="preserve"> (Draft</w:t>
-      </w:r>
-      <w:proofErr w:type="gramStart"/>
-      <w:r>
-        <w:rPr>
-          <w:b/>
-        </w:rPr>
-        <w:t>)</w:t>
-      </w:r>
-      <w:proofErr w:type="gramEnd"/>
+        <w:t xml:space="preserve"> (Draft)</w:t>
+      </w:r>
       <w:r>
         <w:br/>
       </w:r>
@@ -631,23 +623,7 @@
     </w:p>
     <w:p>
       <w:r>
-        <w:t xml:space="preserve">I have also used pie charts in previous assignments, so getting these two </w:t>
-      </w:r>
-      <w:proofErr w:type="gramStart"/>
-      <w:r>
-        <w:t>work</w:t>
-      </w:r>
-      <w:proofErr w:type="gramEnd"/>
-      <w:r>
-        <w:t xml:space="preserve"> was also not too complicated. One change I did have to make was to, rather than </w:t>
-      </w:r>
-      <w:proofErr w:type="gramStart"/>
-      <w:r>
-        <w:t>change</w:t>
-      </w:r>
-      <w:proofErr w:type="gramEnd"/>
-      <w:r>
-        <w:t xml:space="preserve"> the color of a pie slice that is hovered over, change the color of that pie slice’s label. (Changing the colors of a pie slice can get messy since not every pie slice is the same color to start with, </w:t>
+        <w:t xml:space="preserve">I have also used pie charts in previous assignments, so getting these two work was also not too complicated. One change I did have to make was to, rather than change the color of a pie slice that is hovered over, change the color of that pie slice’s label. (Changing the colors of a pie slice can get messy since not every pie slice is the same color to start with, </w:t>
       </w:r>
       <w:r>
         <w:t xml:space="preserve">which </w:t>
@@ -749,15 +725,7 @@
     </w:p>
     <w:p>
       <w:r>
-        <w:t xml:space="preserve">I tried a workaround to get the label for the pie chart to show up outside of the pie slices, however that didn’t end well. The image below depicts the result. While I could create a legend for the data, this would require having a set of over 30 or so </w:t>
-      </w:r>
-      <w:proofErr w:type="gramStart"/>
-      <w:r>
-        <w:t>colors,</w:t>
-      </w:r>
-      <w:proofErr w:type="gramEnd"/>
-      <w:r>
-        <w:t xml:space="preserve"> and I feel as though legends with that many colors are overwhelming. I think </w:t>
+        <w:t xml:space="preserve">I tried a workaround to get the label for the pie chart to show up outside of the pie slices, however that didn’t end well. The image below depicts the result. While I could create a legend for the data, this would require having a set of over 30 or so colors, and I feel as though legends with that many colors are overwhelming. I think </w:t>
       </w:r>
       <w:r>
         <w:t>I’ll scrap the pie chart idea. Boo pie charts.</w:t>
@@ -855,15 +823,7 @@
     </w:p>
     <w:p>
       <w:r>
-        <w:t>After a bit of battling with d3, I was finally able to get my calendar chart to display properly (</w:t>
-      </w:r>
-      <w:proofErr w:type="spellStart"/>
-      <w:r>
-        <w:t>Protip</w:t>
-      </w:r>
-      <w:proofErr w:type="spellEnd"/>
-      <w:r>
-        <w:t>: When you want to color something in, use CSS to color it… I thought d3 wasn’t working and that was why my chart displayed in all black, but I was just missing some CSS). I realized that organizing the calendar view in a certain way (put two years next to each other and making them small) I was able to avoid having to aggregate the data by year and could keep the entire MM/DD/YYYY set of information. I chose to have the third chart in my set of 3 be a calendar chart.</w:t>
+        <w:t>After a bit of battling with d3, I was finally able to get my calendar chart to display properly (Protip: When you want to color something in, use CSS to color it… I thought d3 wasn’t working and that was why my chart displayed in all black, but I was just missing some CSS). I realized that organizing the calendar view in a certain way (put two years next to each other and making them small) I was able to avoid having to aggregate the data by year and could keep the entire MM/DD/YYYY set of information. I chose to have the third chart in my set of 3 be a calendar chart.</w:t>
       </w:r>
     </w:p>
     <w:p>
@@ -937,11 +897,175 @@
       <w:r>
         <w:t>: The figure above shows the resulting calendar chart that I have created.</w:t>
       </w:r>
-      <w:bookmarkStart w:id="0" w:name="_GoBack"/>
-      <w:bookmarkEnd w:id="0"/>
     </w:p>
     <w:p/>
     <w:p>
+      <w:r>
+        <w:t>Once I got the Calendar Chart working, I needed to do some adjusting of the code to get it to correctly display the color scheme in regards to the values. My changes ended up looking like the following image:</w:t>
+      </w:r>
+    </w:p>
+    <w:p>
+      <w:pPr>
+        <w:keepNext/>
+        <w:jc w:val="center"/>
+      </w:pPr>
+      <w:r>
+        <w:rPr>
+          <w:noProof/>
+        </w:rPr>
+        <w:lastRenderedPageBreak/>
+        <w:drawing>
+          <wp:inline distT="0" distB="0" distL="0" distR="0" wp14:anchorId="1FB8D463" wp14:editId="10B8AD5D">
+            <wp:extent cx="3108261" cy="3514725"/>
+            <wp:effectExtent l="0" t="0" r="0" b="0"/>
+            <wp:docPr id="10" name="Picture 10"/>
+            <wp:cNvGraphicFramePr>
+              <a:graphicFrameLocks xmlns:a="http://schemas.openxmlformats.org/drawingml/2006/main" noChangeAspect="1"/>
+            </wp:cNvGraphicFramePr>
+            <a:graphic xmlns:a="http://schemas.openxmlformats.org/drawingml/2006/main">
+              <a:graphicData uri="http://schemas.openxmlformats.org/drawingml/2006/picture">
+                <pic:pic xmlns:pic="http://schemas.openxmlformats.org/drawingml/2006/picture">
+                  <pic:nvPicPr>
+                    <pic:cNvPr id="0" name=""/>
+                    <pic:cNvPicPr/>
+                  </pic:nvPicPr>
+                  <pic:blipFill>
+                    <a:blip r:embed="rId15"/>
+                    <a:stretch>
+                      <a:fillRect/>
+                    </a:stretch>
+                  </pic:blipFill>
+                  <pic:spPr>
+                    <a:xfrm>
+                      <a:off x="0" y="0"/>
+                      <a:ext cx="3108886" cy="3515432"/>
+                    </a:xfrm>
+                    <a:prstGeom prst="rect">
+                      <a:avLst/>
+                    </a:prstGeom>
+                  </pic:spPr>
+                </pic:pic>
+              </a:graphicData>
+            </a:graphic>
+          </wp:inline>
+        </w:drawing>
+      </w:r>
+    </w:p>
+    <w:p>
+      <w:pPr>
+        <w:pStyle w:val="Caption"/>
+        <w:jc w:val="center"/>
+      </w:pPr>
+      <w:r>
+        <w:t xml:space="preserve">Figure </w:t>
+      </w:r>
+      <w:fldSimple w:instr=" SEQ Figure \* ARABIC ">
+        <w:r>
+          <w:rPr>
+            <w:noProof/>
+          </w:rPr>
+          <w:t>7</w:t>
+        </w:r>
+      </w:fldSimple>
+      <w:r>
+        <w:t>: Red represents dates with smaller values, and green represents dates with bigger values. The scale goes red to orange to yellow to green.</w:t>
+      </w:r>
+    </w:p>
+    <w:p>
+      <w:r>
+        <w:t xml:space="preserve">We were taught in class that using a range of red -&gt; orange -&gt; yellow -&gt; green colors as a scale is not the most effective method for coloring values, so I chose to make all colors </w:t>
+      </w:r>
+      <w:r>
+        <w:t>blue</w:t>
+      </w:r>
+      <w:r>
+        <w:t xml:space="preserve"> instead. Lighter </w:t>
+      </w:r>
+      <w:r>
+        <w:t>blue</w:t>
+      </w:r>
+      <w:r>
+        <w:t xml:space="preserve"> meant a smaller value, and darker </w:t>
+      </w:r>
+      <w:r>
+        <w:t>blue</w:t>
+      </w:r>
+      <w:r>
+        <w:t xml:space="preserve"> meant a larger value.</w:t>
+      </w:r>
+      <w:r>
+        <w:t xml:space="preserve"> The resulting chart can be seen below:</w:t>
+      </w:r>
+    </w:p>
+    <w:p>
+      <w:pPr>
+        <w:keepNext/>
+        <w:jc w:val="center"/>
+      </w:pPr>
+      <w:r>
+        <w:rPr>
+          <w:noProof/>
+        </w:rPr>
+        <w:lastRenderedPageBreak/>
+        <w:drawing>
+          <wp:inline distT="0" distB="0" distL="0" distR="0" wp14:anchorId="3074DD17" wp14:editId="0E5286E3">
+            <wp:extent cx="3371850" cy="3794686"/>
+            <wp:effectExtent l="0" t="0" r="0" b="0"/>
+            <wp:docPr id="11" name="Picture 11"/>
+            <wp:cNvGraphicFramePr>
+              <a:graphicFrameLocks xmlns:a="http://schemas.openxmlformats.org/drawingml/2006/main" noChangeAspect="1"/>
+            </wp:cNvGraphicFramePr>
+            <a:graphic xmlns:a="http://schemas.openxmlformats.org/drawingml/2006/main">
+              <a:graphicData uri="http://schemas.openxmlformats.org/drawingml/2006/picture">
+                <pic:pic xmlns:pic="http://schemas.openxmlformats.org/drawingml/2006/picture">
+                  <pic:nvPicPr>
+                    <pic:cNvPr id="0" name=""/>
+                    <pic:cNvPicPr/>
+                  </pic:nvPicPr>
+                  <pic:blipFill>
+                    <a:blip r:embed="rId16"/>
+                    <a:stretch>
+                      <a:fillRect/>
+                    </a:stretch>
+                  </pic:blipFill>
+                  <pic:spPr>
+                    <a:xfrm>
+                      <a:off x="0" y="0"/>
+                      <a:ext cx="3371850" cy="3794686"/>
+                    </a:xfrm>
+                    <a:prstGeom prst="rect">
+                      <a:avLst/>
+                    </a:prstGeom>
+                  </pic:spPr>
+                </pic:pic>
+              </a:graphicData>
+            </a:graphic>
+          </wp:inline>
+        </w:drawing>
+      </w:r>
+    </w:p>
+    <w:p>
+      <w:pPr>
+        <w:pStyle w:val="Caption"/>
+        <w:jc w:val="center"/>
+      </w:pPr>
+      <w:r>
+        <w:t xml:space="preserve">Figure </w:t>
+      </w:r>
+      <w:fldSimple w:instr=" SEQ Figure \* ARABIC ">
+        <w:r>
+          <w:rPr>
+            <w:noProof/>
+          </w:rPr>
+          <w:t>8</w:t>
+        </w:r>
+      </w:fldSimple>
+      <w:r>
+        <w:t>: Shown above is my revised calendar graph.</w:t>
+      </w:r>
+    </w:p>
+    <w:p/>
+    <w:p>
       <w:pPr>
         <w:pStyle w:val="Heading2"/>
       </w:pPr>
@@ -965,7 +1089,7 @@
       <w:r>
         <w:t xml:space="preserve"> (</w:t>
       </w:r>
-      <w:hyperlink r:id="rId15" w:anchor="%2F%2Fwww.jasondavies.com%2Fwordcloud%2Fabout%2F" w:history="1">
+      <w:hyperlink r:id="rId17" w:anchor="%2F%2Fwww.jasondavies.com%2Fwordcloud%2Fabout%2F" w:history="1">
         <w:r>
           <w:rPr>
             <w:rStyle w:val="Hyperlink"/>
@@ -988,7 +1112,7 @@
         </w:rPr>
         <w:lastRenderedPageBreak/>
         <w:drawing>
-          <wp:inline distT="0" distB="0" distL="0" distR="0" wp14:anchorId="5079930E" wp14:editId="630B53B4">
+          <wp:inline distT="0" distB="0" distL="0" distR="0" wp14:anchorId="76BCC82C" wp14:editId="43582AAF">
             <wp:extent cx="5943600" cy="4688840"/>
             <wp:effectExtent l="19050" t="19050" r="19050" b="16510"/>
             <wp:docPr id="3" name="Picture 3"/>
@@ -1003,7 +1127,7 @@
                     <pic:cNvPicPr/>
                   </pic:nvPicPr>
                   <pic:blipFill>
-                    <a:blip r:embed="rId16"/>
+                    <a:blip r:embed="rId18"/>
                     <a:stretch>
                       <a:fillRect/>
                     </a:stretch>
@@ -1042,7 +1166,7 @@
           <w:rPr>
             <w:noProof/>
           </w:rPr>
-          <w:t>7</w:t>
+          <w:t>9</w:t>
         </w:r>
       </w:fldSimple>
       <w:r>
@@ -1056,7 +1180,7 @@
       <w:r>
         <w:t>, which explained how the Word Cloud library he had created worked in more detail (</w:t>
       </w:r>
-      <w:hyperlink r:id="rId17" w:history="1">
+      <w:hyperlink r:id="rId19" w:history="1">
         <w:r>
           <w:rPr>
             <w:rStyle w:val="Hyperlink"/>
@@ -1067,11 +1191,9 @@
       <w:r>
         <w:t>)</w:t>
       </w:r>
-      <w:proofErr w:type="gramStart"/>
       <w:r>
         <w:t>.</w:t>
       </w:r>
-      <w:proofErr w:type="gramEnd"/>
     </w:p>
     <w:p>
       <w:pPr>
@@ -1084,7 +1206,7 @@
         </w:rPr>
         <w:lastRenderedPageBreak/>
         <w:drawing>
-          <wp:inline distT="0" distB="0" distL="0" distR="0" wp14:anchorId="44971581" wp14:editId="7320CC07">
+          <wp:inline distT="0" distB="0" distL="0" distR="0" wp14:anchorId="286A483A" wp14:editId="1061ABF2">
             <wp:extent cx="3857625" cy="3055602"/>
             <wp:effectExtent l="19050" t="19050" r="9525" b="12065"/>
             <wp:docPr id="4" name="Picture 4"/>
@@ -1099,7 +1221,7 @@
                     <pic:cNvPicPr/>
                   </pic:nvPicPr>
                   <pic:blipFill>
-                    <a:blip r:embed="rId18"/>
+                    <a:blip r:embed="rId20"/>
                     <a:stretch>
                       <a:fillRect/>
                     </a:stretch>
@@ -1138,7 +1260,7 @@
           <w:rPr>
             <w:noProof/>
           </w:rPr>
-          <w:t>8</w:t>
+          <w:t>10</w:t>
         </w:r>
       </w:fldSimple>
       <w:r>
@@ -1147,15 +1269,7 @@
     </w:p>
     <w:p>
       <w:r>
-        <w:t xml:space="preserve">Jason did a wonderful job of explaining his d3 Word Cloud </w:t>
-      </w:r>
-      <w:proofErr w:type="gramStart"/>
-      <w:r>
-        <w:t>library,</w:t>
-      </w:r>
-      <w:proofErr w:type="gramEnd"/>
-      <w:r>
-        <w:t xml:space="preserve"> however I tend to work best by example, so I kept searching. </w:t>
+        <w:t xml:space="preserve">Jason did a wonderful job of explaining his d3 Word Cloud library, however I tend to work best by example, so I kept searching. </w:t>
       </w:r>
       <w:r>
         <w:t>What I then found to be the most helpful was this implementation of their library</w:t>
@@ -1163,7 +1277,7 @@
       <w:r>
         <w:t xml:space="preserve"> (</w:t>
       </w:r>
-      <w:hyperlink r:id="rId19" w:history="1">
+      <w:hyperlink r:id="rId21" w:history="1">
         <w:r>
           <w:rPr>
             <w:rStyle w:val="Hyperlink"/>
@@ -1185,7 +1299,7 @@
           <w:noProof/>
         </w:rPr>
         <w:drawing>
-          <wp:inline distT="0" distB="0" distL="0" distR="0" wp14:anchorId="4C402466" wp14:editId="53C140A2">
+          <wp:inline distT="0" distB="0" distL="0" distR="0" wp14:anchorId="0E0E1259" wp14:editId="4CE292FC">
             <wp:extent cx="3590925" cy="2726188"/>
             <wp:effectExtent l="19050" t="19050" r="9525" b="17145"/>
             <wp:docPr id="2" name="Picture 2"/>
@@ -1200,7 +1314,7 @@
                     <pic:cNvPicPr/>
                   </pic:nvPicPr>
                   <pic:blipFill>
-                    <a:blip r:embed="rId20"/>
+                    <a:blip r:embed="rId22"/>
                     <a:stretch>
                       <a:fillRect/>
                     </a:stretch>
@@ -1239,7 +1353,7 @@
           <w:rPr>
             <w:noProof/>
           </w:rPr>
-          <w:t>9</w:t>
+          <w:t>11</w:t>
         </w:r>
       </w:fldSimple>
       <w:r>
@@ -1249,15 +1363,7 @@
         <w:t>Word Cloud</w:t>
       </w:r>
       <w:r>
-        <w:t xml:space="preserve"> was the most </w:t>
-      </w:r>
-      <w:proofErr w:type="spellStart"/>
-      <w:r>
-        <w:t>straightfoward</w:t>
-      </w:r>
-      <w:proofErr w:type="spellEnd"/>
-      <w:r>
-        <w:t xml:space="preserve"> and understandable for me, so I used this as my reference.</w:t>
+        <w:t xml:space="preserve"> was the most straightfoward and understandable for me, so I used this as my reference.</w:t>
       </w:r>
     </w:p>
     <w:p>
@@ -1271,7 +1377,7 @@
         </w:rPr>
         <w:lastRenderedPageBreak/>
         <w:drawing>
-          <wp:inline distT="0" distB="0" distL="0" distR="0" wp14:anchorId="37D9700D" wp14:editId="2BAC7D76">
+          <wp:inline distT="0" distB="0" distL="0" distR="0" wp14:anchorId="2B2D9F4C" wp14:editId="1044E09B">
             <wp:extent cx="3562350" cy="2417103"/>
             <wp:effectExtent l="19050" t="19050" r="19050" b="21590"/>
             <wp:docPr id="1" name="Picture 1" descr="C:\Users\TTT\Desktop\hahahaha.PNG"/>
@@ -1288,7 +1394,7 @@
                     </pic:cNvPicPr>
                   </pic:nvPicPr>
                   <pic:blipFill>
-                    <a:blip r:embed="rId21">
+                    <a:blip r:embed="rId23">
                       <a:extLst>
                         <a:ext uri="{28A0092B-C50C-407E-A947-70E740481C1C}">
                           <a14:useLocalDpi xmlns:a14="http://schemas.microsoft.com/office/drawing/2010/main" val="0"/>
@@ -1335,7 +1441,7 @@
           <w:rPr>
             <w:noProof/>
           </w:rPr>
-          <w:t>10</w:t>
+          <w:t>12</w:t>
         </w:r>
       </w:fldSimple>
       <w:r>
@@ -1363,7 +1469,7 @@
           <w:noProof/>
         </w:rPr>
         <w:drawing>
-          <wp:inline distT="0" distB="0" distL="0" distR="0" wp14:anchorId="1355F06F" wp14:editId="62F5A09F">
+          <wp:inline distT="0" distB="0" distL="0" distR="0" wp14:anchorId="3D69646A" wp14:editId="0F3E02A3">
             <wp:extent cx="4914900" cy="2633882"/>
             <wp:effectExtent l="19050" t="19050" r="19050" b="14605"/>
             <wp:docPr id="6" name="Picture 6"/>
@@ -1378,7 +1484,7 @@
                     <pic:cNvPicPr/>
                   </pic:nvPicPr>
                   <pic:blipFill>
-                    <a:blip r:embed="rId22"/>
+                    <a:blip r:embed="rId24"/>
                     <a:stretch>
                       <a:fillRect/>
                     </a:stretch>
@@ -1417,53 +1523,19 @@
           <w:rPr>
             <w:noProof/>
           </w:rPr>
-          <w:t>11</w:t>
+          <w:t>13</w:t>
         </w:r>
       </w:fldSimple>
       <w:r>
-        <w:t>: I was just so curious about how many times the word "a" appeared in questions, right</w:t>
-      </w:r>
-      <w:proofErr w:type="gramStart"/>
-      <w:r>
-        <w:t>?...</w:t>
-      </w:r>
-      <w:proofErr w:type="gramEnd"/>
-      <w:r>
-        <w:t xml:space="preserve"> </w:t>
-      </w:r>
-      <w:proofErr w:type="gramStart"/>
-      <w:r>
-        <w:t>Probably not.</w:t>
-      </w:r>
-      <w:proofErr w:type="gramEnd"/>
-    </w:p>
-    <w:p>
-      <w:r>
-        <w:t>In addition to filtering out words, I also had to turn all words to lowercase using JavaScript’s .</w:t>
-      </w:r>
-      <w:proofErr w:type="spellStart"/>
-      <w:proofErr w:type="gramStart"/>
-      <w:r>
-        <w:t>toLowerCase</w:t>
-      </w:r>
-      <w:proofErr w:type="spellEnd"/>
-      <w:r>
-        <w:t>(</w:t>
-      </w:r>
-      <w:proofErr w:type="gramEnd"/>
-      <w:r>
-        <w:t xml:space="preserve">) method due to the same word showing up in the Word Cloud in different cases (Example: “He” versus “he”). </w:t>
-      </w:r>
-      <w:r>
-        <w:t xml:space="preserve">Next I wanted to give the Word Cloud some sort of title, so I chose to construct a title in the format “Questions from ROUND in the Year </w:t>
-      </w:r>
-      <w:proofErr w:type="spellStart"/>
-      <w:r>
-        <w:t>YEAR</w:t>
-      </w:r>
-      <w:proofErr w:type="spellEnd"/>
-      <w:r>
-        <w:t xml:space="preserve"> With a Value of VALUE,” filling </w:t>
+        <w:t>: I was just so curious about how many times the word "a" appeared in questions, right?... Probably not.</w:t>
+      </w:r>
+    </w:p>
+    <w:p>
+      <w:r>
+        <w:t xml:space="preserve">In addition to filtering out words, I also had to turn all words to lowercase using JavaScript’s .toLowerCase() method due to the same word showing up in the Word Cloud in different cases (Example: “He” versus “he”). </w:t>
+      </w:r>
+      <w:r>
+        <w:t xml:space="preserve">Next I wanted to give the Word Cloud some sort of title, so I chose to construct a title in the format “Questions from ROUND in the Year YEAR With a Value of VALUE,” filling </w:t>
       </w:r>
       <w:r>
         <w:lastRenderedPageBreak/>
@@ -1480,7 +1552,7 @@
           <w:noProof/>
         </w:rPr>
         <w:drawing>
-          <wp:inline distT="0" distB="0" distL="0" distR="0" wp14:anchorId="041FECDA" wp14:editId="57CE08B0">
+          <wp:inline distT="0" distB="0" distL="0" distR="0" wp14:anchorId="58F7EFAB" wp14:editId="3AB265C3">
             <wp:extent cx="5419725" cy="2863306"/>
             <wp:effectExtent l="19050" t="19050" r="9525" b="13335"/>
             <wp:docPr id="7" name="Picture 7"/>
@@ -1495,7 +1567,7 @@
                     <pic:cNvPicPr/>
                   </pic:nvPicPr>
                   <pic:blipFill>
-                    <a:blip r:embed="rId23"/>
+                    <a:blip r:embed="rId25"/>
                     <a:stretch>
                       <a:fillRect/>
                     </a:stretch>
@@ -1534,7 +1606,7 @@
           <w:rPr>
             <w:noProof/>
           </w:rPr>
-          <w:t>12</w:t>
+          <w:t>14</w:t>
         </w:r>
       </w:fldSimple>
       <w:r>
@@ -1574,7 +1646,7 @@
           <w:noProof/>
         </w:rPr>
         <w:drawing>
-          <wp:inline distT="0" distB="0" distL="0" distR="0" wp14:anchorId="16302933" wp14:editId="50A93429">
+          <wp:inline distT="0" distB="0" distL="0" distR="0" wp14:anchorId="68F6C03B" wp14:editId="5D3981D5">
             <wp:extent cx="3305175" cy="2509387"/>
             <wp:effectExtent l="19050" t="19050" r="9525" b="24765"/>
             <wp:docPr id="13" name="Picture 13"/>
@@ -1591,7 +1663,7 @@
                     </pic:cNvPicPr>
                   </pic:nvPicPr>
                   <pic:blipFill>
-                    <a:blip r:embed="rId24">
+                    <a:blip r:embed="rId26">
                       <a:extLst>
                         <a:ext uri="{28A0092B-C50C-407E-A947-70E740481C1C}">
                           <a14:useLocalDpi xmlns:a14="http://schemas.microsoft.com/office/drawing/2010/main" val="0"/>
@@ -1638,7 +1710,7 @@
           <w:rPr>
             <w:noProof/>
           </w:rPr>
-          <w:t>13</w:t>
+          <w:t>15</w:t>
         </w:r>
       </w:fldSimple>
       <w:r>
@@ -1654,20 +1726,127 @@
     <w:p>
       <w:r>
         <w:lastRenderedPageBreak/>
-        <w:t xml:space="preserve">Originally my plan wasn’t to add extra features, just implement the </w:t>
-      </w:r>
-      <w:proofErr w:type="gramStart"/>
-      <w:r>
-        <w:t>graphs,</w:t>
-      </w:r>
-      <w:proofErr w:type="gramEnd"/>
-      <w:r>
-        <w:t xml:space="preserve"> however this was a very trivial change that I wa</w:t>
+        <w:t>Originally my plan wasn’t to add extra features, just implement the graphs, however this was a very trivial change that I wa</w:t>
       </w:r>
       <w:r>
         <w:t>s able to make in a few minutes due to previous code that I’d written.</w:t>
       </w:r>
     </w:p>
+    <w:p>
+      <w:pPr>
+        <w:pStyle w:val="Heading1"/>
+      </w:pPr>
+      <w:r>
+        <w:t>Week 2: Post Feedback from Proposal</w:t>
+      </w:r>
+    </w:p>
+    <w:p>
+      <w:r>
+        <w:t xml:space="preserve">Now that I have received feedback on my proposal, </w:t>
+      </w:r>
+      <w:r>
+        <w:t>I have decided to not aggregate my “Air Date” data by year and instead keep the MM/DD/YYYY data in its entirety. In addition, I have chosen to not allow users to choose which visualization they want to see, and instead I will just offer bar graphs, calendar charts, and word clouds.</w:t>
+      </w:r>
+      <w:r>
+        <w:t xml:space="preserve"> I would also like to incorporate my extra feature (searching questions and answers) as well.</w:t>
+      </w:r>
+    </w:p>
+    <w:p>
+      <w:pPr>
+        <w:pStyle w:val="Heading2"/>
+      </w:pPr>
+      <w:r>
+        <w:t>Adding More Value to Calendar Chart</w:t>
+      </w:r>
+    </w:p>
+    <w:p>
+      <w:r>
+        <w:t>The calendar chart code that I referenced was originally rolling up the data that was aggregated by date, meaning that for every date in the data it would count up the number of occurrences rather than preserving the array of objects representing each question that had a matching day. Rolling up removed the extra data (question and answer) that I wanted to use in my calendar chart, so I changed a few lines to preserve this data</w:t>
+      </w:r>
+      <w:r>
+        <w:t>. The line below is the line I changed</w:t>
+      </w:r>
+      <w:r>
+        <w:t>:</w:t>
+      </w:r>
+    </w:p>
+    <w:p>
+      <w:pPr>
+        <w:jc w:val="center"/>
+        <w:rPr>
+          <w:rFonts w:ascii="Consolas" w:hAnsi="Consolas" w:cs="Consolas"/>
+        </w:rPr>
+      </w:pPr>
+      <w:r>
+        <w:rPr>
+          <w:rFonts w:ascii="Consolas" w:hAnsi="Consolas" w:cs="Consolas"/>
+        </w:rPr>
+        <w:t>var data = d3.nest() .key(f</w:t>
+      </w:r>
+      <w:r>
+        <w:rPr>
+          <w:rFonts w:ascii="Consolas" w:hAnsi="Consolas" w:cs="Consolas"/>
+        </w:rPr>
+        <w:t>unction(d) { return d.Date; })</w:t>
+      </w:r>
+      <w:r>
+        <w:rPr>
+          <w:rFonts w:ascii="Consolas" w:hAnsi="Consolas" w:cs="Consolas"/>
+        </w:rPr>
+        <w:t xml:space="preserve"> .rollup(fun</w:t>
+      </w:r>
+      <w:r>
+        <w:rPr>
+          <w:rFonts w:ascii="Consolas" w:hAnsi="Consolas" w:cs="Consolas"/>
+        </w:rPr>
+        <w:t>ction(d) { return d.length; })</w:t>
+      </w:r>
+      <w:r>
+        <w:rPr>
+          <w:rFonts w:ascii="Consolas" w:hAnsi="Consolas" w:cs="Consolas"/>
+        </w:rPr>
+        <w:t>.map(data[0].values);</w:t>
+      </w:r>
+    </w:p>
+    <w:p>
+      <w:r>
+        <w:t>The line above became:</w:t>
+      </w:r>
+    </w:p>
+    <w:p>
+      <w:pPr>
+        <w:jc w:val="center"/>
+        <w:rPr>
+          <w:rFonts w:ascii="Consolas" w:hAnsi="Consolas" w:cs="Consolas"/>
+        </w:rPr>
+      </w:pPr>
+      <w:r>
+        <w:rPr>
+          <w:rFonts w:ascii="Consolas" w:hAnsi="Consolas" w:cs="Consolas"/>
+        </w:rPr>
+        <w:t>var data = d3.nest() .key(</w:t>
+      </w:r>
+      <w:r>
+        <w:rPr>
+          <w:rFonts w:ascii="Consolas" w:hAnsi="Consolas" w:cs="Consolas"/>
+        </w:rPr>
+        <w:t>function(d) { return d.Date; })</w:t>
+      </w:r>
+      <w:r>
+        <w:rPr>
+          <w:rFonts w:ascii="Consolas" w:hAnsi="Consolas" w:cs="Consolas"/>
+        </w:rPr>
+        <w:t>.map(data[0].values);</w:t>
+      </w:r>
+    </w:p>
+    <w:p>
+      <w:r>
+        <w:t>Making this change matched up an array of data points (which contain the question, answer, air date, etc.) with a particular date in the calendar, rather than just counting the number of matching data points per date in the calendar.</w:t>
+      </w:r>
+      <w:bookmarkStart w:id="0" w:name="_GoBack"/>
+      <w:bookmarkEnd w:id="0"/>
+    </w:p>
+    <w:p/>
     <w:sectPr>
       <w:pgSz w:w="12240" w:h="15840"/>
       <w:pgMar w:top="1440" w:right="1440" w:bottom="1440" w:left="1440" w:header="720" w:footer="720" w:gutter="0"/>

</xml_diff>

<commit_message>
Updated progress journal to have second section, section for week 2, and put information into it
</commit_message>
<xml_diff>
--- a/ProcessBook.docx
+++ b/ProcessBook.docx
@@ -1758,6 +1758,9 @@
       <w:r>
         <w:t>Adding More Value to Calendar Chart</w:t>
       </w:r>
+      <w:r>
+        <w:t xml:space="preserve"> – Word Cloud Incorporation</w:t>
+      </w:r>
     </w:p>
     <w:p>
       <w:r>
@@ -1842,6 +1845,11 @@
     <w:p>
       <w:r>
         <w:t>Making this change matched up an array of data points (which contain the question, answer, air date, etc.) with a particular date in the calendar, rather than just counting the number of matching data points per date in the calendar.</w:t>
+      </w:r>
+    </w:p>
+    <w:p>
+      <w:r>
+        <w:t>Now, when users click anywhere in a year in the calendar chart, the same word cloud from before appears below. The downside to adding the word cloud in this way means that I now have to loop through all data points (from the entire group of points that was plotted in the calendar graph) to see which of them are of the correct year. I then have to do the same procedure as before to find word frequency: I have to look at each word in each question and count its occurrences in all questions from a particular year (well, round -&gt; value -&gt; year). This still gives me data sets of size 9,000-12,000 or so in some places, meaning that my algorithm will be slow to create the word cloud. This means I will need to optimize my word counting to speed up this process. I also should add in a loading message of some sort.</w:t>
       </w:r>
       <w:bookmarkStart w:id="0" w:name="_GoBack"/>
       <w:bookmarkEnd w:id="0"/>

</xml_diff>